<commit_message>
Refactored everything and moved it into MVC format
</commit_message>
<xml_diff>
--- a/Instructions.docx
+++ b/Instructions.docx
@@ -1859,6 +1859,7 @@
       <w:r>
         <w:rPr>
           <w:rFonts w:asciiTheme="minorHAnsi" w:hAnsiTheme="minorHAnsi" w:cstheme="minorHAnsi"/>
+          <w:noProof/>
         </w:rPr>
         <w:drawing>
           <wp:inline distT="0" distB="0" distL="0" distR="0" wp14:anchorId="3D03CE4C" wp14:editId="334560A0">
@@ -2062,15 +2063,7 @@
           <w:color w:val="271A38"/>
           <w:shd w:val="clear" w:color="auto" w:fill="FFFFFF"/>
         </w:rPr>
-        <w:t> with by the user</w:t>
-      </w:r>
-      <w:r>
-        <w:rPr>
-          <w:rFonts w:ascii="Arial" w:hAnsi="Arial" w:cs="Arial"/>
-          <w:color w:val="271A38"/>
-          <w:shd w:val="clear" w:color="auto" w:fill="FFFFFF"/>
-        </w:rPr>
-        <w:t xml:space="preserve"> and are things that will change.</w:t>
+        <w:t> with by the user and are things that will change.</w:t>
       </w:r>
     </w:p>
     <w:p>
@@ -2191,6 +2184,7 @@
       <w:r>
         <w:rPr>
           <w:rFonts w:asciiTheme="minorHAnsi" w:hAnsiTheme="minorHAnsi" w:cstheme="minorHAnsi"/>
+          <w:noProof/>
         </w:rPr>
         <w:drawing>
           <wp:inline distT="0" distB="0" distL="0" distR="0" wp14:anchorId="68252769" wp14:editId="11BCA560">
@@ -2535,13 +2529,7 @@
         <w:rPr>
           <w:rFonts w:cstheme="minorHAnsi"/>
         </w:rPr>
-        <w:t xml:space="preserve"> - </w:t>
-      </w:r>
-      <w:r>
-        <w:rPr>
-          <w:rFonts w:cstheme="minorHAnsi"/>
-        </w:rPr>
-        <w:t>describing the project, why it exists, and basic usage instructions.</w:t>
+        <w:t xml:space="preserve"> - describing the project, why it exists, and basic usage instructions.</w:t>
       </w:r>
       <w:r>
         <w:rPr>
@@ -2571,13 +2559,7 @@
         <w:rPr>
           <w:rFonts w:cstheme="minorHAnsi"/>
         </w:rPr>
-        <w:t xml:space="preserve"> - </w:t>
-      </w:r>
-      <w:r>
-        <w:rPr>
-          <w:rFonts w:cstheme="minorHAnsi"/>
-        </w:rPr>
-        <w:t>summarizes the changes made in each release of your project.</w:t>
+        <w:t xml:space="preserve"> - summarizes the changes made in each release of your project.</w:t>
       </w:r>
     </w:p>
     <w:p>
@@ -2635,13 +2617,7 @@
         <w:rPr>
           <w:rFonts w:cstheme="minorHAnsi"/>
         </w:rPr>
-        <w:t xml:space="preserve"> - </w:t>
-      </w:r>
-      <w:r>
-        <w:rPr>
-          <w:rFonts w:cstheme="minorHAnsi"/>
-        </w:rPr>
-        <w:t>configuration file for </w:t>
+        <w:t xml:space="preserve"> - configuration file for </w:t>
       </w:r>
       <w:proofErr w:type="spellStart"/>
       <w:r>
@@ -2980,19 +2956,7 @@
               <w:rPr>
                 <w:rFonts w:asciiTheme="minorHAnsi" w:hAnsiTheme="minorHAnsi" w:cstheme="minorHAnsi"/>
               </w:rPr>
-              <w:t>Functionality – Does</w:t>
-            </w:r>
-            <w:r>
-              <w:rPr>
-                <w:rFonts w:asciiTheme="minorHAnsi" w:hAnsiTheme="minorHAnsi" w:cstheme="minorHAnsi"/>
-              </w:rPr>
-              <w:t xml:space="preserve"> </w:t>
-            </w:r>
-            <w:r>
-              <w:rPr>
-                <w:rFonts w:asciiTheme="minorHAnsi" w:hAnsiTheme="minorHAnsi" w:cstheme="minorHAnsi"/>
-              </w:rPr>
-              <w:t>the code work?</w:t>
+              <w:t>Functionality – Does the code work?</w:t>
             </w:r>
           </w:p>
         </w:tc>
@@ -3042,31 +3006,7 @@
               <w:rPr>
                 <w:rFonts w:asciiTheme="minorHAnsi" w:eastAsiaTheme="minorHAnsi" w:hAnsiTheme="minorHAnsi" w:cstheme="minorHAnsi"/>
               </w:rPr>
-              <w:t>Organization - Is the</w:t>
-            </w:r>
-            <w:r>
-              <w:rPr>
-                <w:rFonts w:asciiTheme="minorHAnsi" w:eastAsiaTheme="minorHAnsi" w:hAnsiTheme="minorHAnsi" w:cstheme="minorHAnsi"/>
-              </w:rPr>
-              <w:t xml:space="preserve"> </w:t>
-            </w:r>
-            <w:r>
-              <w:rPr>
-                <w:rFonts w:asciiTheme="minorHAnsi" w:eastAsiaTheme="minorHAnsi" w:hAnsiTheme="minorHAnsi" w:cstheme="minorHAnsi"/>
-              </w:rPr>
-              <w:t>code clean and</w:t>
-            </w:r>
-            <w:r>
-              <w:rPr>
-                <w:rFonts w:asciiTheme="minorHAnsi" w:eastAsiaTheme="minorHAnsi" w:hAnsiTheme="minorHAnsi" w:cstheme="minorHAnsi"/>
-              </w:rPr>
-              <w:t xml:space="preserve"> </w:t>
-            </w:r>
-            <w:r>
-              <w:rPr>
-                <w:rFonts w:asciiTheme="minorHAnsi" w:eastAsiaTheme="minorHAnsi" w:hAnsiTheme="minorHAnsi" w:cstheme="minorHAnsi"/>
-              </w:rPr>
-              <w:t>organized?</w:t>
+              <w:t>Organization - Is the code clean and organized?</w:t>
             </w:r>
           </w:p>
         </w:tc>
@@ -3109,19 +3049,7 @@
               <w:rPr>
                 <w:rFonts w:asciiTheme="minorHAnsi" w:eastAsiaTheme="minorHAnsi" w:hAnsiTheme="minorHAnsi" w:cstheme="minorHAnsi"/>
               </w:rPr>
-              <w:t>Change - Effective use</w:t>
-            </w:r>
-            <w:r>
-              <w:rPr>
-                <w:rFonts w:asciiTheme="minorHAnsi" w:eastAsiaTheme="minorHAnsi" w:hAnsiTheme="minorHAnsi" w:cstheme="minorHAnsi"/>
-              </w:rPr>
-              <w:t xml:space="preserve"> </w:t>
-            </w:r>
-            <w:r>
-              <w:rPr>
-                <w:rFonts w:asciiTheme="minorHAnsi" w:eastAsiaTheme="minorHAnsi" w:hAnsiTheme="minorHAnsi" w:cstheme="minorHAnsi"/>
-              </w:rPr>
-              <w:t>of Version Control</w:t>
+              <w:t>Change - Effective use of Version Control</w:t>
             </w:r>
           </w:p>
         </w:tc>
@@ -3164,31 +3092,7 @@
               <w:rPr>
                 <w:rFonts w:asciiTheme="minorHAnsi" w:hAnsiTheme="minorHAnsi" w:cstheme="minorHAnsi"/>
               </w:rPr>
-              <w:t xml:space="preserve">Evaluate </w:t>
-            </w:r>
-            <w:r>
-              <w:rPr>
-                <w:rFonts w:asciiTheme="minorHAnsi" w:hAnsiTheme="minorHAnsi" w:cstheme="minorHAnsi"/>
-              </w:rPr>
-              <w:t>–</w:t>
-            </w:r>
-            <w:r>
-              <w:rPr>
-                <w:rFonts w:asciiTheme="minorHAnsi" w:hAnsiTheme="minorHAnsi" w:cstheme="minorHAnsi"/>
-              </w:rPr>
-              <w:t xml:space="preserve"> Employ</w:t>
-            </w:r>
-            <w:r>
-              <w:rPr>
-                <w:rFonts w:asciiTheme="minorHAnsi" w:hAnsiTheme="minorHAnsi" w:cstheme="minorHAnsi"/>
-              </w:rPr>
-              <w:t xml:space="preserve"> </w:t>
-            </w:r>
-            <w:r>
-              <w:rPr>
-                <w:rFonts w:asciiTheme="minorHAnsi" w:hAnsiTheme="minorHAnsi" w:cstheme="minorHAnsi"/>
-              </w:rPr>
-              <w:t xml:space="preserve">definitive </w:t>
+              <w:t xml:space="preserve">Evaluate – Employ definitive </w:t>
             </w:r>
             <w:r>
               <w:rPr>
@@ -3237,37 +3141,7 @@
               <w:rPr>
                 <w:rFonts w:asciiTheme="minorHAnsi" w:hAnsiTheme="minorHAnsi" w:cstheme="minorHAnsi"/>
               </w:rPr>
-              <w:t>Information Literacy– Proper</w:t>
-            </w:r>
-            <w:r>
-              <w:rPr>
-                <w:rFonts w:asciiTheme="minorHAnsi" w:hAnsiTheme="minorHAnsi" w:cstheme="minorHAnsi"/>
-              </w:rPr>
-              <w:t xml:space="preserve"> </w:t>
-            </w:r>
-            <w:r>
-              <w:rPr>
-                <w:rFonts w:asciiTheme="minorHAnsi" w:hAnsiTheme="minorHAnsi" w:cstheme="minorHAnsi"/>
-              </w:rPr>
-              <w:t>documentation</w:t>
-            </w:r>
-            <w:r>
-              <w:rPr>
-                <w:rFonts w:asciiTheme="minorHAnsi" w:hAnsiTheme="minorHAnsi" w:cstheme="minorHAnsi"/>
-              </w:rPr>
-              <w:t xml:space="preserve"> of code</w:t>
-            </w:r>
-            <w:r>
-              <w:rPr>
-                <w:rFonts w:asciiTheme="minorHAnsi" w:hAnsiTheme="minorHAnsi" w:cstheme="minorHAnsi"/>
-              </w:rPr>
-              <w:t>,</w:t>
-            </w:r>
-            <w:r>
-              <w:rPr>
-                <w:rFonts w:asciiTheme="minorHAnsi" w:hAnsiTheme="minorHAnsi" w:cstheme="minorHAnsi"/>
-              </w:rPr>
-              <w:t xml:space="preserve"> </w:t>
+              <w:t xml:space="preserve">Information Literacy– Proper documentation of code, </w:t>
             </w:r>
             <w:proofErr w:type="gramStart"/>
             <w:r>
@@ -3324,25 +3198,7 @@
               <w:rPr>
                 <w:rFonts w:asciiTheme="minorHAnsi" w:eastAsiaTheme="minorHAnsi" w:hAnsiTheme="minorHAnsi" w:cstheme="minorHAnsi"/>
               </w:rPr>
-              <w:t xml:space="preserve">Creativity </w:t>
-            </w:r>
-            <w:r>
-              <w:rPr>
-                <w:rFonts w:asciiTheme="minorHAnsi" w:eastAsiaTheme="minorHAnsi" w:hAnsiTheme="minorHAnsi" w:cstheme="minorHAnsi"/>
-              </w:rPr>
-              <w:t>–</w:t>
-            </w:r>
-            <w:r>
-              <w:rPr>
-                <w:rFonts w:asciiTheme="minorHAnsi" w:eastAsiaTheme="minorHAnsi" w:hAnsiTheme="minorHAnsi" w:cstheme="minorHAnsi"/>
-              </w:rPr>
-              <w:t xml:space="preserve"> </w:t>
-            </w:r>
-            <w:r>
-              <w:rPr>
-                <w:rFonts w:asciiTheme="minorHAnsi" w:eastAsiaTheme="minorHAnsi" w:hAnsiTheme="minorHAnsi" w:cstheme="minorHAnsi"/>
-              </w:rPr>
-              <w:t xml:space="preserve">Graphical </w:t>
+              <w:t xml:space="preserve">Creativity – Graphical </w:t>
             </w:r>
             <w:r>
               <w:rPr>
@@ -3391,25 +3247,7 @@
               <w:rPr>
                 <w:rFonts w:asciiTheme="minorHAnsi" w:hAnsiTheme="minorHAnsi" w:cstheme="minorHAnsi"/>
               </w:rPr>
-              <w:t>Teamwork – Balanced</w:t>
-            </w:r>
-            <w:r>
-              <w:rPr>
-                <w:rFonts w:asciiTheme="minorHAnsi" w:hAnsiTheme="minorHAnsi" w:cstheme="minorHAnsi"/>
-              </w:rPr>
-              <w:t xml:space="preserve"> </w:t>
-            </w:r>
-            <w:r>
-              <w:rPr>
-                <w:rFonts w:asciiTheme="minorHAnsi" w:hAnsiTheme="minorHAnsi" w:cstheme="minorHAnsi"/>
-              </w:rPr>
-              <w:t>and equitable share of</w:t>
-            </w:r>
-            <w:r>
-              <w:rPr>
-                <w:rFonts w:asciiTheme="minorHAnsi" w:hAnsiTheme="minorHAnsi" w:cstheme="minorHAnsi"/>
-              </w:rPr>
-              <w:t xml:space="preserve"> </w:t>
+              <w:t xml:space="preserve">Teamwork – Balanced and equitable share of </w:t>
             </w:r>
             <w:proofErr w:type="gramStart"/>
             <w:r>
@@ -3473,55 +3311,7 @@
               <w:rPr>
                 <w:rFonts w:asciiTheme="minorHAnsi" w:hAnsiTheme="minorHAnsi" w:cstheme="minorHAnsi"/>
               </w:rPr>
-              <w:t xml:space="preserve">Completeness </w:t>
-            </w:r>
-            <w:r>
-              <w:rPr>
-                <w:rFonts w:asciiTheme="minorHAnsi" w:hAnsiTheme="minorHAnsi" w:cstheme="minorHAnsi"/>
-              </w:rPr>
-              <w:t>–</w:t>
-            </w:r>
-            <w:r>
-              <w:rPr>
-                <w:rFonts w:asciiTheme="minorHAnsi" w:hAnsiTheme="minorHAnsi" w:cstheme="minorHAnsi"/>
-              </w:rPr>
-              <w:t xml:space="preserve"> All</w:t>
-            </w:r>
-            <w:r>
-              <w:rPr>
-                <w:rFonts w:asciiTheme="minorHAnsi" w:hAnsiTheme="minorHAnsi" w:cstheme="minorHAnsi"/>
-              </w:rPr>
-              <w:t xml:space="preserve"> </w:t>
-            </w:r>
-            <w:r>
-              <w:rPr>
-                <w:rFonts w:asciiTheme="minorHAnsi" w:hAnsiTheme="minorHAnsi" w:cstheme="minorHAnsi"/>
-              </w:rPr>
-              <w:t>requirements of the</w:t>
-            </w:r>
-            <w:r>
-              <w:rPr>
-                <w:rFonts w:asciiTheme="minorHAnsi" w:hAnsiTheme="minorHAnsi" w:cstheme="minorHAnsi"/>
-              </w:rPr>
-              <w:t xml:space="preserve"> </w:t>
-            </w:r>
-            <w:r>
-              <w:rPr>
-                <w:rFonts w:asciiTheme="minorHAnsi" w:hAnsiTheme="minorHAnsi" w:cstheme="minorHAnsi"/>
-              </w:rPr>
-              <w:t>assignment are</w:t>
-            </w:r>
-            <w:r>
-              <w:rPr>
-                <w:rFonts w:asciiTheme="minorHAnsi" w:hAnsiTheme="minorHAnsi" w:cstheme="minorHAnsi"/>
-              </w:rPr>
-              <w:t xml:space="preserve"> </w:t>
-            </w:r>
-            <w:r>
-              <w:rPr>
-                <w:rFonts w:asciiTheme="minorHAnsi" w:hAnsiTheme="minorHAnsi" w:cstheme="minorHAnsi"/>
-              </w:rPr>
-              <w:t>complete</w:t>
+              <w:t>Completeness – All requirements of the assignment are complete</w:t>
             </w:r>
           </w:p>
         </w:tc>
@@ -3718,35 +3508,7 @@
         <w:rPr>
           <w:rStyle w:val="BookTitle"/>
         </w:rPr>
-        <w:t xml:space="preserve">Valente, Michael; Holly Hosford-Dunn; Ross J. </w:t>
-      </w:r>
-      <w:proofErr w:type="spellStart"/>
-      <w:r>
-        <w:rPr>
-          <w:rStyle w:val="BookTitle"/>
-        </w:rPr>
-        <w:t>Roeser</w:t>
-      </w:r>
-      <w:proofErr w:type="spellEnd"/>
-      <w:r>
-        <w:rPr>
-          <w:rStyle w:val="BookTitle"/>
-        </w:rPr>
-        <w:t xml:space="preserve"> (2008). Audiology. </w:t>
-      </w:r>
-      <w:proofErr w:type="spellStart"/>
-      <w:r>
-        <w:rPr>
-          <w:rStyle w:val="BookTitle"/>
-        </w:rPr>
-        <w:t>Thieme</w:t>
-      </w:r>
-      <w:proofErr w:type="spellEnd"/>
-      <w:r>
-        <w:rPr>
-          <w:rStyle w:val="BookTitle"/>
-        </w:rPr>
-        <w:t>. pp. 425–426. </w:t>
+        <w:t>Valente, Michael; Holly Hosford-Dunn; Ross J. Roeser (2008). Audiology. Thieme. pp. 425–426. </w:t>
       </w:r>
       <w:hyperlink r:id="rId16" w:tooltip="ISBN (identifier)" w:history="1">
         <w:r>
@@ -3799,19 +3561,7 @@
           <w:rPr>
             <w:rStyle w:val="BookTitle"/>
           </w:rPr>
-          <w:t>Music an</w:t>
-        </w:r>
-        <w:r>
-          <w:rPr>
-            <w:rStyle w:val="BookTitle"/>
-          </w:rPr>
-          <w:t>d</w:t>
-        </w:r>
-        <w:r>
-          <w:rPr>
-            <w:rStyle w:val="BookTitle"/>
-          </w:rPr>
-          <w:t xml:space="preserve"> Sound</w:t>
+          <w:t>Music and Sound</w:t>
         </w:r>
       </w:hyperlink>
       <w:r>
@@ -3920,19 +3670,11 @@
           <w:rStyle w:val="BookTitle"/>
         </w:rPr>
       </w:pPr>
-      <w:proofErr w:type="spellStart"/>
       <w:r>
         <w:rPr>
           <w:rStyle w:val="BookTitle"/>
         </w:rPr>
-        <w:t>Bistafa</w:t>
-      </w:r>
-      <w:proofErr w:type="spellEnd"/>
-      <w:r>
-        <w:rPr>
-          <w:rStyle w:val="BookTitle"/>
-        </w:rPr>
-        <w:t xml:space="preserve"> SR, Bradley JS. Reverberation time and maximum background-noise level for classrooms from a comparative study of speech intelligibility metrics. J </w:t>
+        <w:t xml:space="preserve">Bistafa SR, Bradley JS. Reverberation time and maximum background-noise level for classrooms from a comparative study of speech intelligibility metrics. J </w:t>
       </w:r>
       <w:proofErr w:type="spellStart"/>
       <w:r>
@@ -3978,48 +3720,17 @@
           <w:spacing w:val="5"/>
         </w:rPr>
       </w:pPr>
-      <w:r>
-        <w:rPr>
-          <w:rStyle w:val="BookTitle"/>
-        </w:rPr>
-        <w:fldChar w:fldCharType="begin"/>
-      </w:r>
-      <w:r>
-        <w:rPr>
-          <w:rStyle w:val="BookTitle"/>
-        </w:rPr>
-        <w:instrText>HYPERLINK "https://en.wikipedia.org/wiki/Reverberation"</w:instrText>
-      </w:r>
-      <w:r>
-        <w:rPr>
-          <w:rStyle w:val="BookTitle"/>
-        </w:rPr>
-        <w:fldChar w:fldCharType="separate"/>
-      </w:r>
-      <w:r>
-        <w:rPr>
-          <w:rStyle w:val="BookTitle"/>
-        </w:rPr>
-        <w:t>https://en.wikipedia.org/wiki/Reverberation</w:t>
-      </w:r>
-      <w:r>
-        <w:rPr>
-          <w:rStyle w:val="BookTitle"/>
-        </w:rPr>
-        <w:fldChar w:fldCharType="end"/>
-      </w:r>
-    </w:p>
-    <w:p>
-      <w:pPr>
-        <w:pStyle w:val="ListParagraph"/>
-        <w:rPr>
-          <w:sz w:val="24"/>
-          <w:szCs w:val="24"/>
-        </w:rPr>
-      </w:pPr>
+      <w:hyperlink r:id="rId24" w:history="1">
+        <w:r>
+          <w:rPr>
+            <w:rStyle w:val="BookTitle"/>
+          </w:rPr>
+          <w:t>https://en.wikipedia.org/wiki/Reverberation</w:t>
+        </w:r>
+      </w:hyperlink>
     </w:p>
     <w:sectPr>
-      <w:headerReference w:type="default" r:id="rId24"/>
+      <w:headerReference w:type="default" r:id="rId25"/>
       <w:pgSz w:w="12240" w:h="15840"/>
       <w:pgMar w:top="1440" w:right="1440" w:bottom="1440" w:left="1440" w:header="720" w:footer="720" w:gutter="0"/>
       <w:cols w:space="720"/>
@@ -4171,7 +3882,6 @@
                               <w:dataBinding w:prefixMappings="xmlns:ns0='http://purl.org/dc/elements/1.1/' xmlns:ns1='http://schemas.openxmlformats.org/package/2006/metadata/core-properties' " w:xpath="/ns1:coreProperties[1]/ns0:title[1]" w:storeItemID="{6C3C8BC8-F283-45AE-878A-BAB7291924A1}"/>
                               <w:text/>
                             </w:sdtPr>
-                            <w:sdtEndPr/>
                             <w:sdtContent>
                               <w:r>
                                 <w:rPr>
@@ -4212,7 +3922,7 @@
         </mc:Choice>
         <mc:Fallback>
           <w:pict>
-            <v:rect w14:anchorId="79B316E2" id="Rectangle 197" o:spid="_x0000_s1026" style="position:absolute;margin-left:0;margin-top:0;width:468.5pt;height:21.3pt;z-index:-251658240;visibility:visible;mso-wrap-style:square;mso-width-percent:1000;mso-height-percent:27;mso-top-percent:45;mso-wrap-distance-left:9.35pt;mso-wrap-distance-top:0;mso-wrap-distance-right:9.35pt;mso-wrap-distance-bottom:0;mso-position-horizontal:center;mso-position-horizontal-relative:margin;mso-position-vertical-relative:page;mso-width-percent:1000;mso-height-percent:27;mso-top-percent:45;mso-width-relative:margin;mso-height-relative:page;v-text-anchor:middle" o:gfxdata="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" o:allowoverlap="f" fillcolor="#4f81bd [3204]" stroked="f" strokeweight="2pt">
+            <v:rect w14:anchorId="79B316E2" id="Rectangle 197" o:spid="_x0000_s1026" style="position:absolute;margin-left:0;margin-top:0;width:468.5pt;height:21.3pt;z-index:-251658240;visibility:visible;mso-wrap-style:square;mso-width-percent:1000;mso-height-percent:27;mso-top-percent:45;mso-wrap-distance-left:9.35pt;mso-wrap-distance-top:0;mso-wrap-distance-right:9.35pt;mso-wrap-distance-bottom:0;mso-position-horizontal:center;mso-position-horizontal-relative:margin;mso-position-vertical-relative:page;mso-width-percent:1000;mso-height-percent:27;mso-top-percent:45;mso-width-relative:margin;mso-height-relative:page;v-text-anchor:middle" o:gfxdata="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" o:allowoverlap="f" fillcolor="#4f81bd [3204]" stroked="f" strokeweight="2pt">
               <v:textbox style="mso-fit-shape-to-text:t">
                 <w:txbxContent>
                   <w:p>
@@ -4240,7 +3950,6 @@
                         <w:dataBinding w:prefixMappings="xmlns:ns0='http://purl.org/dc/elements/1.1/' xmlns:ns1='http://schemas.openxmlformats.org/package/2006/metadata/core-properties' " w:xpath="/ns1:coreProperties[1]/ns0:title[1]" w:storeItemID="{6C3C8BC8-F283-45AE-878A-BAB7291924A1}"/>
                         <w:text/>
                       </w:sdtPr>
-                      <w:sdtEndPr/>
                       <w:sdtContent>
                         <w:r>
                           <w:rPr>
@@ -6200,6 +5909,7 @@
   <w:style w:type="character" w:default="1" w:styleId="DefaultParagraphFont">
     <w:name w:val="Default Paragraph Font"/>
     <w:uiPriority w:val="1"/>
+    <w:semiHidden/>
     <w:unhideWhenUsed/>
   </w:style>
   <w:style w:type="table" w:default="1" w:styleId="TableNormal">

</xml_diff>